<commit_message>
Added timezone functionality for correct date on overseas servers
</commit_message>
<xml_diff>
--- a/dynamic/deliveries.docx
+++ b/dynamic/deliveries.docx
@@ -8,44 +8,6 @@
       </w:pPr>
       <w:r>
         <w:t>Deliveres for 23/02/2021</w:t>
-      </w:r>
-    </w:p>
-    <w:p>
-      <w:r>
-        <w:t xml:space="preserve">Lewis Luck </w:t>
-        <w:br/>
-        <w:t xml:space="preserve">11 Heather Street, CLONTARF  </w:t>
-        <w:br/>
-      </w:r>
-    </w:p>
-    <w:p>
-      <w:r>
-        <w:t xml:space="preserve">Brian Binks </w:t>
-        <w:br/>
-        <w:t xml:space="preserve">12 Heather Street, CLONTARF  </w:t>
-        <w:br/>
-        <w:t>Mobile: 0456763832</w:t>
-        <w:br/>
-      </w:r>
-    </w:p>
-    <w:p>
-      <w:r>
-        <w:t xml:space="preserve">Brian Binks </w:t>
-        <w:br/>
-        <w:t xml:space="preserve">12 Heather Street, CLONTARF  </w:t>
-        <w:br/>
-        <w:t>Mobile: 0456763832</w:t>
-        <w:br/>
-      </w:r>
-    </w:p>
-    <w:p>
-      <w:r>
-        <w:t xml:space="preserve">Joseph Jones </w:t>
-        <w:br/>
-        <w:t xml:space="preserve">6 Chrystal Street, PADDINGTON  </w:t>
-        <w:br/>
-        <w:t>Mobile: 0467226317</w:t>
-        <w:br/>
       </w:r>
     </w:p>
     <w:sectPr>

</xml_diff>